<commit_message>
processing updated to split off data to be hand scored, then integrate these results back into the master file. processing of awareness exclusions updated.
</commit_message>
<xml_diff>
--- a/protocol approved by original authors.docx
+++ b/protocol approved by original authors.docx
@@ -1,6 +1,6 @@
 
 <file path=word/document.xml><?xml version="1.0" encoding="utf-8"?>
-<w:document xmlns:wpc="http://schemas.microsoft.com/office/word/2010/wordprocessingCanvas" xmlns:cx="http://schemas.microsoft.com/office/drawing/2014/chartex" xmlns:cx1="http://schemas.microsoft.com/office/drawing/2015/9/8/chartex" xmlns:mc="http://schemas.openxmlformats.org/markup-compatibility/2006" xmlns:o="urn:schemas-microsoft-com:office:office" xmlns:r="http://schemas.openxmlformats.org/officeDocument/2006/relationships" xmlns:m="http://schemas.openxmlformats.org/officeDocument/2006/math" xmlns:v="urn:schemas-microsoft-com:vml" xmlns:wp14="http://schemas.microsoft.com/office/word/2010/wordprocessingDrawing" xmlns:wp="http://schemas.openxmlformats.org/drawingml/2006/wordprocessingDrawing" xmlns:w10="urn:schemas-microsoft-com:office:word" xmlns:w="http://schemas.openxmlformats.org/wordprocessingml/2006/main" xmlns:w14="http://schemas.microsoft.com/office/word/2010/wordml" xmlns:w15="http://schemas.microsoft.com/office/word/2012/wordml" xmlns:w16se="http://schemas.microsoft.com/office/word/2015/wordml/symex" xmlns:wpg="http://schemas.microsoft.com/office/word/2010/wordprocessingGroup" xmlns:wpi="http://schemas.microsoft.com/office/word/2010/wordprocessingInk" xmlns:wne="http://schemas.microsoft.com/office/word/2006/wordml" xmlns:wps="http://schemas.microsoft.com/office/word/2010/wordprocessingShape" mc:Ignorable="w14 w15 w16se wp14">
+<w:document xmlns:wpc="http://schemas.microsoft.com/office/word/2010/wordprocessingCanvas" xmlns:cx="http://schemas.microsoft.com/office/drawing/2014/chartex" xmlns:cx1="http://schemas.microsoft.com/office/drawing/2015/9/8/chartex" xmlns:cx2="http://schemas.microsoft.com/office/drawing/2015/10/21/chartex" xmlns:cx3="http://schemas.microsoft.com/office/drawing/2016/5/9/chartex" xmlns:cx4="http://schemas.microsoft.com/office/drawing/2016/5/10/chartex" xmlns:cx5="http://schemas.microsoft.com/office/drawing/2016/5/11/chartex" xmlns:cx6="http://schemas.microsoft.com/office/drawing/2016/5/12/chartex" xmlns:cx7="http://schemas.microsoft.com/office/drawing/2016/5/13/chartex" xmlns:cx8="http://schemas.microsoft.com/office/drawing/2016/5/14/chartex" xmlns:mc="http://schemas.openxmlformats.org/markup-compatibility/2006" xmlns:aink="http://schemas.microsoft.com/office/drawing/2016/ink" xmlns:am3d="http://schemas.microsoft.com/office/drawing/2017/model3d" xmlns:o="urn:schemas-microsoft-com:office:office" xmlns:r="http://schemas.openxmlformats.org/officeDocument/2006/relationships" xmlns:m="http://schemas.openxmlformats.org/officeDocument/2006/math" xmlns:v="urn:schemas-microsoft-com:vml" xmlns:wp14="http://schemas.microsoft.com/office/word/2010/wordprocessingDrawing" xmlns:wp="http://schemas.openxmlformats.org/drawingml/2006/wordprocessingDrawing" xmlns:w10="urn:schemas-microsoft-com:office:word" xmlns:w="http://schemas.openxmlformats.org/wordprocessingml/2006/main" xmlns:w14="http://schemas.microsoft.com/office/word/2010/wordml" xmlns:w15="http://schemas.microsoft.com/office/word/2012/wordml" xmlns:w16cid="http://schemas.microsoft.com/office/word/2016/wordml/cid" xmlns:w16se="http://schemas.microsoft.com/office/word/2015/wordml/symex" xmlns:wpg="http://schemas.microsoft.com/office/word/2010/wordprocessingGroup" xmlns:wpi="http://schemas.microsoft.com/office/word/2010/wordprocessingInk" xmlns:wne="http://schemas.microsoft.com/office/word/2006/wordml" xmlns:wps="http://schemas.microsoft.com/office/word/2010/wordprocessingShape" mc:Ignorable="w14 w15 w16se w16cid wp14">
   <w:body>
     <w:p>
       <w:pPr>
@@ -913,8 +913,6 @@
           <w:shd w:val="clear" w:color="auto" w:fill="FFFFFF"/>
         </w:rPr>
       </w:pPr>
-      <w:bookmarkStart w:id="0" w:name="_GoBack"/>
-      <w:bookmarkEnd w:id="0"/>
     </w:p>
     <w:p>
       <w:pPr>
@@ -1840,6 +1838,7 @@
           <w:sz w:val="24"/>
           <w:szCs w:val="24"/>
         </w:rPr>
+        <w:lastRenderedPageBreak/>
         <w:t xml:space="preserve">If no time/resources for pretesting are available, then the lab will use the stimuli that were pretested by us:  </w:t>
       </w:r>
     </w:p>
@@ -2710,6 +2709,7 @@
           <w:sz w:val="24"/>
           <w:szCs w:val="24"/>
         </w:rPr>
+        <w:lastRenderedPageBreak/>
         <w:t>Images:</w:t>
       </w:r>
     </w:p>
@@ -4336,6 +4336,7 @@
           <w:sz w:val="24"/>
           <w:szCs w:val="24"/>
         </w:rPr>
+        <w:lastRenderedPageBreak/>
         <w:t>4 neutral images (from the IAPS)</w:t>
       </w:r>
     </w:p>
@@ -5617,6 +5618,7 @@
           <w:sz w:val="24"/>
           <w:szCs w:val="24"/>
         </w:rPr>
+        <w:lastRenderedPageBreak/>
         <w:t>Third slide:</w:t>
       </w:r>
     </w:p>
@@ -5983,7 +5985,6 @@
         <w:t xml:space="preserve">8-item NFC Scale; </w:t>
       </w:r>
       <w:hyperlink r:id="rId39" w:anchor="bb0030" w:history="1">
-        <w:proofErr w:type="spellStart"/>
         <w:r>
           <w:rPr>
             <w:rStyle w:val="Hyperlink"/>
@@ -5993,19 +5994,7 @@
             <w:szCs w:val="24"/>
             <w:u w:val="none"/>
           </w:rPr>
-          <w:t>Cacioppo</w:t>
-        </w:r>
-        <w:proofErr w:type="spellEnd"/>
-        <w:r>
-          <w:rPr>
-            <w:rStyle w:val="Hyperlink"/>
-            <w:rFonts w:cstheme="minorHAnsi"/>
-            <w:color w:val="auto"/>
-            <w:sz w:val="24"/>
-            <w:szCs w:val="24"/>
-            <w:u w:val="none"/>
-          </w:rPr>
-          <w:t>, Petty, &amp; Kao, 1984</w:t>
+          <w:t>Cacioppo, Petty, &amp; Kao, 1984</w:t>
         </w:r>
       </w:hyperlink>
       <w:r>
@@ -6329,6 +6318,7 @@
           <w:szCs w:val="24"/>
           <w:lang w:val="en-GB"/>
         </w:rPr>
+        <w:lastRenderedPageBreak/>
         <w:t>I really enjoy a task that involves coming up with new solutions to problems</w:t>
       </w:r>
     </w:p>
@@ -7184,7 +7174,17 @@
           <w:szCs w:val="24"/>
           <w:lang w:val="en-GB"/>
         </w:rPr>
-        <w:t>they can translate the questionnaires themsel</w:t>
+        <w:t xml:space="preserve">they can translate the questionnaires </w:t>
+      </w:r>
+      <w:r>
+        <w:rPr>
+          <w:rFonts w:cstheme="minorHAnsi"/>
+          <w:sz w:val="24"/>
+          <w:szCs w:val="24"/>
+          <w:lang w:val="en-GB"/>
+        </w:rPr>
+        <w:lastRenderedPageBreak/>
+        <w:t>themsel</w:t>
       </w:r>
       <w:r>
         <w:rPr>
@@ -8279,6 +8279,7 @@
           <w:sz w:val="24"/>
           <w:szCs w:val="24"/>
         </w:rPr>
+        <w:lastRenderedPageBreak/>
         <w:t xml:space="preserve">Did you notice anything about the words and images that appeared with certain </w:t>
       </w:r>
       <w:r>
@@ -8555,16 +8556,16 @@
         <w:spacing w:after="0" w:line="240" w:lineRule="auto"/>
         <w:rPr>
           <w:rFonts w:cstheme="minorHAnsi"/>
-          <w:color w:val="231F20"/>
-          <w:sz w:val="24"/>
-          <w:szCs w:val="24"/>
-          <w:lang w:bidi="he-IL"/>
-        </w:rPr>
-      </w:pPr>
-      <w:r>
-        <w:rPr>
-          <w:rFonts w:cstheme="minorHAnsi"/>
-          <w:color w:val="231F20"/>
+          <w:color w:val="FF0000"/>
+          <w:sz w:val="24"/>
+          <w:szCs w:val="24"/>
+          <w:lang w:bidi="he-IL"/>
+        </w:rPr>
+      </w:pPr>
+      <w:r>
+        <w:rPr>
+          <w:rFonts w:cstheme="minorHAnsi"/>
+          <w:color w:val="FF0000"/>
           <w:sz w:val="24"/>
           <w:szCs w:val="24"/>
           <w:lang w:bidi="he-IL"/>
@@ -8574,7 +8575,7 @@
       <w:r>
         <w:rPr>
           <w:rFonts w:cstheme="minorHAnsi"/>
-          <w:color w:val="231F20"/>
+          <w:color w:val="FF0000"/>
           <w:sz w:val="24"/>
           <w:szCs w:val="24"/>
           <w:lang w:bidi="he-IL"/>
@@ -8584,7 +8585,7 @@
       <w:r>
         <w:rPr>
           <w:rFonts w:cstheme="minorHAnsi"/>
-          <w:color w:val="231F20"/>
+          <w:color w:val="FF0000"/>
           <w:sz w:val="24"/>
           <w:szCs w:val="24"/>
           <w:lang w:bidi="he-IL"/>
@@ -8608,6 +8609,8 @@
           <w:lang w:bidi="he-IL"/>
         </w:rPr>
       </w:pPr>
+      <w:bookmarkStart w:id="0" w:name="_GoBack"/>
+      <w:bookmarkEnd w:id="0"/>
     </w:p>
     <w:p>
       <w:pPr>
@@ -9423,51 +9426,8 @@
           <w:szCs w:val="24"/>
           <w:lang w:bidi="he-IL"/>
         </w:rPr>
-        <w:t>Following Bar-Anan, De-</w:t>
-      </w:r>
-      <w:proofErr w:type="spellStart"/>
-      <w:r>
-        <w:rPr>
-          <w:rFonts w:cstheme="minorHAnsi"/>
-          <w:color w:val="231F20"/>
-          <w:sz w:val="24"/>
-          <w:szCs w:val="24"/>
-          <w:lang w:bidi="he-IL"/>
-        </w:rPr>
-        <w:t>Houwer</w:t>
-      </w:r>
-      <w:proofErr w:type="spellEnd"/>
-      <w:r>
-        <w:rPr>
-          <w:rFonts w:cstheme="minorHAnsi"/>
-          <w:color w:val="231F20"/>
-          <w:sz w:val="24"/>
-          <w:szCs w:val="24"/>
-          <w:lang w:bidi="he-IL"/>
-        </w:rPr>
-        <w:t xml:space="preserve"> &amp; </w:t>
-      </w:r>
-      <w:proofErr w:type="spellStart"/>
-      <w:r>
-        <w:rPr>
-          <w:rFonts w:cstheme="minorHAnsi"/>
-          <w:color w:val="231F20"/>
-          <w:sz w:val="24"/>
-          <w:szCs w:val="24"/>
-          <w:lang w:bidi="he-IL"/>
-        </w:rPr>
-        <w:t>Nosek</w:t>
-      </w:r>
-      <w:proofErr w:type="spellEnd"/>
-      <w:r>
-        <w:rPr>
-          <w:rFonts w:cstheme="minorHAnsi"/>
-          <w:color w:val="231F20"/>
-          <w:sz w:val="24"/>
-          <w:szCs w:val="24"/>
-          <w:lang w:bidi="he-IL"/>
-        </w:rPr>
-        <w:t xml:space="preserve"> (2010) procedure:</w:t>
+        <w:lastRenderedPageBreak/>
+        <w:t>Following Bar-Anan, De-Houwer &amp; Nosek (2010) procedure:</w:t>
       </w:r>
     </w:p>
     <w:p>
@@ -9557,51 +9517,7 @@
           <w:szCs w:val="24"/>
           <w:lang w:bidi="he-IL"/>
         </w:rPr>
-        <w:t>Modifying  Bar-Anan, De-</w:t>
-      </w:r>
-      <w:proofErr w:type="spellStart"/>
-      <w:r>
-        <w:rPr>
-          <w:rFonts w:cstheme="minorHAnsi"/>
-          <w:color w:val="231F20"/>
-          <w:sz w:val="24"/>
-          <w:szCs w:val="24"/>
-          <w:lang w:bidi="he-IL"/>
-        </w:rPr>
-        <w:t>Houwer</w:t>
-      </w:r>
-      <w:proofErr w:type="spellEnd"/>
-      <w:r>
-        <w:rPr>
-          <w:rFonts w:cstheme="minorHAnsi"/>
-          <w:color w:val="231F20"/>
-          <w:sz w:val="24"/>
-          <w:szCs w:val="24"/>
-          <w:lang w:bidi="he-IL"/>
-        </w:rPr>
-        <w:t xml:space="preserve"> &amp; </w:t>
-      </w:r>
-      <w:proofErr w:type="spellStart"/>
-      <w:r>
-        <w:rPr>
-          <w:rFonts w:cstheme="minorHAnsi"/>
-          <w:color w:val="231F20"/>
-          <w:sz w:val="24"/>
-          <w:szCs w:val="24"/>
-          <w:lang w:bidi="he-IL"/>
-        </w:rPr>
-        <w:t>Nosek</w:t>
-      </w:r>
-      <w:proofErr w:type="spellEnd"/>
-      <w:r>
-        <w:rPr>
-          <w:rFonts w:cstheme="minorHAnsi"/>
-          <w:color w:val="231F20"/>
-          <w:sz w:val="24"/>
-          <w:szCs w:val="24"/>
-          <w:lang w:bidi="he-IL"/>
-        </w:rPr>
-        <w:t xml:space="preserve"> (2010) procedure:</w:t>
+        <w:t>Modifying  Bar-Anan, De-Houwer &amp; Nosek (2010) procedure:</w:t>
       </w:r>
     </w:p>
     <w:p>
@@ -9899,51 +9815,7 @@
           <w:szCs w:val="24"/>
           <w:lang w:bidi="he-IL"/>
         </w:rPr>
-        <w:t>xcluding aware participants using Bar-Anan, De-</w:t>
-      </w:r>
-      <w:proofErr w:type="spellStart"/>
-      <w:r>
-        <w:rPr>
-          <w:rFonts w:cstheme="minorHAnsi"/>
-          <w:color w:val="000000" w:themeColor="text1"/>
-          <w:sz w:val="24"/>
-          <w:szCs w:val="24"/>
-          <w:lang w:bidi="he-IL"/>
-        </w:rPr>
-        <w:t>Houwer</w:t>
-      </w:r>
-      <w:proofErr w:type="spellEnd"/>
-      <w:r>
-        <w:rPr>
-          <w:rFonts w:cstheme="minorHAnsi"/>
-          <w:color w:val="000000" w:themeColor="text1"/>
-          <w:sz w:val="24"/>
-          <w:szCs w:val="24"/>
-          <w:lang w:bidi="he-IL"/>
-        </w:rPr>
-        <w:t xml:space="preserve"> &amp; </w:t>
-      </w:r>
-      <w:proofErr w:type="spellStart"/>
-      <w:r>
-        <w:rPr>
-          <w:rFonts w:cstheme="minorHAnsi"/>
-          <w:color w:val="000000" w:themeColor="text1"/>
-          <w:sz w:val="24"/>
-          <w:szCs w:val="24"/>
-          <w:lang w:bidi="he-IL"/>
-        </w:rPr>
-        <w:t>Nosek</w:t>
-      </w:r>
-      <w:proofErr w:type="spellEnd"/>
-      <w:r>
-        <w:rPr>
-          <w:rFonts w:cstheme="minorHAnsi"/>
-          <w:color w:val="000000" w:themeColor="text1"/>
-          <w:sz w:val="24"/>
-          <w:szCs w:val="24"/>
-          <w:lang w:bidi="he-IL"/>
-        </w:rPr>
-        <w:t xml:space="preserve"> (2010) procedure</w:t>
+        <w:t>xcluding aware participants using Bar-Anan, De-Houwer &amp; Nosek (2010) procedure</w:t>
       </w:r>
       <w:r>
         <w:rPr>
@@ -9966,28 +9838,8 @@
 </w:document>
 </file>
 
-<file path=word/commentsIds.xml><?xml version="1.0" encoding="utf-8"?>
-<w16cid:commentsIds xmlns:wpc="http://schemas.microsoft.com/office/word/2010/wordprocessingCanvas" xmlns:cx="http://schemas.microsoft.com/office/drawing/2014/chartex" xmlns:cx1="http://schemas.microsoft.com/office/drawing/2015/9/8/chartex" xmlns:cx2="http://schemas.microsoft.com/office/drawing/2015/10/21/chartex" xmlns:cx3="http://schemas.microsoft.com/office/drawing/2016/5/9/chartex" xmlns:cx4="http://schemas.microsoft.com/office/drawing/2016/5/10/chartex" xmlns:cx5="http://schemas.microsoft.com/office/drawing/2016/5/11/chartex" xmlns:cx6="http://schemas.microsoft.com/office/drawing/2016/5/12/chartex" xmlns:cx7="http://schemas.microsoft.com/office/drawing/2016/5/13/chartex" xmlns:cx8="http://schemas.microsoft.com/office/drawing/2016/5/14/chartex" xmlns:mc="http://schemas.openxmlformats.org/markup-compatibility/2006" xmlns:aink="http://schemas.microsoft.com/office/drawing/2016/ink" xmlns:am3d="http://schemas.microsoft.com/office/drawing/2017/model3d" xmlns:o="urn:schemas-microsoft-com:office:office" xmlns:r="http://schemas.openxmlformats.org/officeDocument/2006/relationships" xmlns:m="http://schemas.openxmlformats.org/officeDocument/2006/math" xmlns:v="urn:schemas-microsoft-com:vml" xmlns:wp14="http://schemas.microsoft.com/office/word/2010/wordprocessingDrawing" xmlns:wp="http://schemas.openxmlformats.org/drawingml/2006/wordprocessingDrawing" xmlns:w10="urn:schemas-microsoft-com:office:word" xmlns:w="http://schemas.openxmlformats.org/wordprocessingml/2006/main" xmlns:w14="http://schemas.microsoft.com/office/word/2010/wordml" xmlns:w15="http://schemas.microsoft.com/office/word/2012/wordml" xmlns:w16cid="http://schemas.microsoft.com/office/word/2016/wordml/cid" xmlns:w16se="http://schemas.microsoft.com/office/word/2015/wordml/symex" xmlns:wpg="http://schemas.microsoft.com/office/word/2010/wordprocessingGroup" xmlns:wpi="http://schemas.microsoft.com/office/word/2010/wordprocessingInk" xmlns:wne="http://schemas.microsoft.com/office/word/2006/wordml" xmlns:wps="http://schemas.microsoft.com/office/word/2010/wordprocessingShape" mc:Ignorable="w14 w15 w16se w16cid wp14">
-  <w16cid:commentId w16cid:paraId="7814B3C1" w16cid:durableId="1FD4B21D"/>
-  <w16cid:commentId w16cid:paraId="3E6E5E37" w16cid:durableId="1FD4B21E"/>
-  <w16cid:commentId w16cid:paraId="1FDE8300" w16cid:durableId="1FD4B21F"/>
-  <w16cid:commentId w16cid:paraId="702A156D" w16cid:durableId="1FD60070"/>
-  <w16cid:commentId w16cid:paraId="327AF0BC" w16cid:durableId="1FD4B220"/>
-  <w16cid:commentId w16cid:paraId="41CC2A1C" w16cid:durableId="1FD4B221"/>
-  <w16cid:commentId w16cid:paraId="64D10463" w16cid:durableId="1FD4B222"/>
-  <w16cid:commentId w16cid:paraId="158EA9F6" w16cid:durableId="1FD5F943"/>
-  <w16cid:commentId w16cid:paraId="528B302B" w16cid:durableId="1FD4B223"/>
-  <w16cid:commentId w16cid:paraId="68708A49" w16cid:durableId="1FD5F9B3"/>
-  <w16cid:commentId w16cid:paraId="7AEA23A2" w16cid:durableId="1FD4B224"/>
-  <w16cid:commentId w16cid:paraId="663A4184" w16cid:durableId="1FD4B225"/>
-  <w16cid:commentId w16cid:paraId="26BCFE7F" w16cid:durableId="1FD5FEDC"/>
-  <w16cid:commentId w16cid:paraId="478FCC37" w16cid:durableId="1FD5FFA4"/>
-  <w16cid:commentId w16cid:paraId="2114B86A" w16cid:durableId="1FD5FFDE"/>
-</w16cid:commentsIds>
-</file>
-
 <file path=word/numbering.xml><?xml version="1.0" encoding="utf-8"?>
-<w:numbering xmlns:wpc="http://schemas.microsoft.com/office/word/2010/wordprocessingCanvas" xmlns:cx="http://schemas.microsoft.com/office/drawing/2014/chartex" xmlns:cx1="http://schemas.microsoft.com/office/drawing/2015/9/8/chartex" xmlns:mc="http://schemas.openxmlformats.org/markup-compatibility/2006" xmlns:o="urn:schemas-microsoft-com:office:office" xmlns:r="http://schemas.openxmlformats.org/officeDocument/2006/relationships" xmlns:m="http://schemas.openxmlformats.org/officeDocument/2006/math" xmlns:v="urn:schemas-microsoft-com:vml" xmlns:wp14="http://schemas.microsoft.com/office/word/2010/wordprocessingDrawing" xmlns:wp="http://schemas.openxmlformats.org/drawingml/2006/wordprocessingDrawing" xmlns:w10="urn:schemas-microsoft-com:office:word" xmlns:w="http://schemas.openxmlformats.org/wordprocessingml/2006/main" xmlns:w14="http://schemas.microsoft.com/office/word/2010/wordml" xmlns:w15="http://schemas.microsoft.com/office/word/2012/wordml" xmlns:w16se="http://schemas.microsoft.com/office/word/2015/wordml/symex" xmlns:wpg="http://schemas.microsoft.com/office/word/2010/wordprocessingGroup" xmlns:wpi="http://schemas.microsoft.com/office/word/2010/wordprocessingInk" xmlns:wne="http://schemas.microsoft.com/office/word/2006/wordml" xmlns:wps="http://schemas.microsoft.com/office/word/2010/wordprocessingShape" mc:Ignorable="w14 w15 w16se wp14">
+<w:numbering xmlns:wpc="http://schemas.microsoft.com/office/word/2010/wordprocessingCanvas" xmlns:cx="http://schemas.microsoft.com/office/drawing/2014/chartex" xmlns:cx1="http://schemas.microsoft.com/office/drawing/2015/9/8/chartex" xmlns:cx2="http://schemas.microsoft.com/office/drawing/2015/10/21/chartex" xmlns:cx3="http://schemas.microsoft.com/office/drawing/2016/5/9/chartex" xmlns:cx4="http://schemas.microsoft.com/office/drawing/2016/5/10/chartex" xmlns:cx5="http://schemas.microsoft.com/office/drawing/2016/5/11/chartex" xmlns:cx6="http://schemas.microsoft.com/office/drawing/2016/5/12/chartex" xmlns:cx7="http://schemas.microsoft.com/office/drawing/2016/5/13/chartex" xmlns:cx8="http://schemas.microsoft.com/office/drawing/2016/5/14/chartex" xmlns:mc="http://schemas.openxmlformats.org/markup-compatibility/2006" xmlns:aink="http://schemas.microsoft.com/office/drawing/2016/ink" xmlns:am3d="http://schemas.microsoft.com/office/drawing/2017/model3d" xmlns:o="urn:schemas-microsoft-com:office:office" xmlns:r="http://schemas.openxmlformats.org/officeDocument/2006/relationships" xmlns:m="http://schemas.openxmlformats.org/officeDocument/2006/math" xmlns:v="urn:schemas-microsoft-com:vml" xmlns:wp14="http://schemas.microsoft.com/office/word/2010/wordprocessingDrawing" xmlns:wp="http://schemas.openxmlformats.org/drawingml/2006/wordprocessingDrawing" xmlns:w10="urn:schemas-microsoft-com:office:word" xmlns:w="http://schemas.openxmlformats.org/wordprocessingml/2006/main" xmlns:w14="http://schemas.microsoft.com/office/word/2010/wordml" xmlns:w15="http://schemas.microsoft.com/office/word/2012/wordml" xmlns:w16cid="http://schemas.microsoft.com/office/word/2016/wordml/cid" xmlns:w16se="http://schemas.microsoft.com/office/word/2015/wordml/symex" xmlns:wpg="http://schemas.microsoft.com/office/word/2010/wordprocessingGroup" xmlns:wpi="http://schemas.microsoft.com/office/word/2010/wordprocessingInk" xmlns:wne="http://schemas.microsoft.com/office/word/2006/wordml" xmlns:wps="http://schemas.microsoft.com/office/word/2010/wordprocessingShape" mc:Ignorable="w14 w15 w16se w16cid wp14">
   <w:abstractNum w:abstractNumId="0" w15:restartNumberingAfterBreak="0">
     <w:nsid w:val="06440EA6"/>
     <w:multiLevelType w:val="hybridMultilevel"/>
@@ -12171,7 +12023,7 @@
 </file>
 
 <file path=word/styles.xml><?xml version="1.0" encoding="utf-8"?>
-<w:styles xmlns:mc="http://schemas.openxmlformats.org/markup-compatibility/2006" xmlns:r="http://schemas.openxmlformats.org/officeDocument/2006/relationships" xmlns:w="http://schemas.openxmlformats.org/wordprocessingml/2006/main" xmlns:w14="http://schemas.microsoft.com/office/word/2010/wordml" xmlns:w15="http://schemas.microsoft.com/office/word/2012/wordml" xmlns:w16se="http://schemas.microsoft.com/office/word/2015/wordml/symex" mc:Ignorable="w14 w15 w16se">
+<w:styles xmlns:mc="http://schemas.openxmlformats.org/markup-compatibility/2006" xmlns:r="http://schemas.openxmlformats.org/officeDocument/2006/relationships" xmlns:w="http://schemas.openxmlformats.org/wordprocessingml/2006/main" xmlns:w14="http://schemas.microsoft.com/office/word/2010/wordml" xmlns:w15="http://schemas.microsoft.com/office/word/2012/wordml" xmlns:w16cid="http://schemas.microsoft.com/office/word/2016/wordml/cid" xmlns:w16se="http://schemas.microsoft.com/office/word/2015/wordml/symex" mc:Ignorable="w14 w15 w16se w16cid">
   <w:docDefaults>
     <w:rPrDefault>
       <w:rPr>
@@ -12187,7 +12039,7 @@
       </w:pPr>
     </w:pPrDefault>
   </w:docDefaults>
-  <w:latentStyles w:defLockedState="0" w:defUIPriority="99" w:defSemiHidden="0" w:defUnhideWhenUsed="0" w:defQFormat="0" w:count="371">
+  <w:latentStyles w:defLockedState="0" w:defUIPriority="99" w:defSemiHidden="0" w:defUnhideWhenUsed="0" w:defQFormat="0" w:count="375">
     <w:lsdException w:name="Normal" w:uiPriority="0" w:qFormat="1"/>
     <w:lsdException w:name="heading 1" w:uiPriority="9" w:qFormat="1"/>
     <w:lsdException w:name="heading 2" w:semiHidden="1" w:uiPriority="9" w:unhideWhenUsed="1" w:qFormat="1"/>
@@ -12293,7 +12145,6 @@
     <w:lsdException w:name="HTML Sample" w:semiHidden="1" w:unhideWhenUsed="1"/>
     <w:lsdException w:name="HTML Typewriter" w:semiHidden="1" w:unhideWhenUsed="1"/>
     <w:lsdException w:name="HTML Variable" w:semiHidden="1" w:unhideWhenUsed="1"/>
-    <w:lsdException w:name="Normal Table" w:semiHidden="1" w:unhideWhenUsed="1"/>
     <w:lsdException w:name="annotation subject" w:semiHidden="1" w:unhideWhenUsed="1"/>
     <w:lsdException w:name="No List" w:semiHidden="1" w:unhideWhenUsed="1"/>
     <w:lsdException w:name="Outline List 1" w:semiHidden="1" w:unhideWhenUsed="1"/>
@@ -12337,10 +12188,8 @@
     <w:lsdException w:name="Table Elegant" w:semiHidden="1" w:unhideWhenUsed="1"/>
     <w:lsdException w:name="Table Professional" w:semiHidden="1" w:unhideWhenUsed="1"/>
     <w:lsdException w:name="Table Subtle 1" w:semiHidden="1" w:unhideWhenUsed="1"/>
-    <w:lsdException w:name="Table Subtle 2" w:semiHidden="1" w:unhideWhenUsed="1"/>
     <w:lsdException w:name="Table Web 1" w:semiHidden="1" w:unhideWhenUsed="1"/>
     <w:lsdException w:name="Table Web 2" w:semiHidden="1" w:unhideWhenUsed="1"/>
-    <w:lsdException w:name="Table Web 3" w:semiHidden="1" w:unhideWhenUsed="1"/>
     <w:lsdException w:name="Balloon Text" w:semiHidden="1" w:unhideWhenUsed="1"/>
     <w:lsdException w:name="Table Grid" w:uiPriority="39"/>
     <w:lsdException w:name="Table Theme" w:semiHidden="1" w:unhideWhenUsed="1"/>
@@ -12559,6 +12408,10 @@
     <w:lsdException w:name="List Table 5 Dark Accent 6" w:uiPriority="50"/>
     <w:lsdException w:name="List Table 6 Colorful Accent 6" w:uiPriority="51"/>
     <w:lsdException w:name="List Table 7 Colorful Accent 6" w:uiPriority="52"/>
+    <w:lsdException w:name="Mention" w:semiHidden="1" w:unhideWhenUsed="1"/>
+    <w:lsdException w:name="Smart Hyperlink" w:semiHidden="1" w:unhideWhenUsed="1"/>
+    <w:lsdException w:name="Hashtag" w:semiHidden="1" w:unhideWhenUsed="1"/>
+    <w:lsdException w:name="Unresolved Mention" w:semiHidden="1" w:unhideWhenUsed="1"/>
   </w:latentStyles>
   <w:style w:type="paragraph" w:default="1" w:styleId="Normal">
     <w:name w:val="Normal"/>
@@ -13029,7 +12882,7 @@
 </file>
 
 <file path=customXml/itemProps1.xml><?xml version="1.0" encoding="utf-8"?>
-<ds:datastoreItem xmlns:ds="http://schemas.openxmlformats.org/officeDocument/2006/customXml" ds:itemID="{0326F2D0-8A54-4E51-9443-80A9A2BC0710}">
+<ds:datastoreItem xmlns:ds="http://schemas.openxmlformats.org/officeDocument/2006/customXml" ds:itemID="{B3A33695-B145-0C41-BB6A-27A01E1C9223}">
   <ds:schemaRefs>
     <ds:schemaRef ds:uri="http://schemas.openxmlformats.org/officeDocument/2006/bibliography"/>
   </ds:schemaRefs>

</xml_diff>